<commit_message>
User Manual Updated to V1.05
</commit_message>
<xml_diff>
--- a/Diversity_V1.05_UserManual.docx
+++ b/Diversity_V1.05_UserManual.docx
@@ -321,12 +321,14 @@
               </w:rPr>
               <w:t xml:space="preserve">: </w:t>
             </w:r>
+            <w:proofErr w:type="spellStart"/>
             <w:r>
               <w:rPr>
                 <w:lang w:val="en-GB"/>
               </w:rPr>
               <w:t>Mx</w:t>
             </w:r>
+            <w:proofErr w:type="spellEnd"/>
           </w:p>
           <w:p>
             <w:pPr>
@@ -358,7 +360,21 @@
               <w:rPr>
                 <w:lang w:val="en-GB"/>
               </w:rPr>
-              <w:t>: dd MMM YYYY</w:t>
+              <w:t xml:space="preserve">: </w:t>
+            </w:r>
+            <w:proofErr w:type="spellStart"/>
+            <w:r>
+              <w:rPr>
+                <w:lang w:val="en-GB"/>
+              </w:rPr>
+              <w:t>dd</w:t>
+            </w:r>
+            <w:proofErr w:type="spellEnd"/>
+            <w:r>
+              <w:rPr>
+                <w:lang w:val="en-GB"/>
+              </w:rPr>
+              <w:t xml:space="preserve"> MMM YYYY</w:t>
             </w:r>
           </w:p>
         </w:tc>
@@ -1379,7 +1395,25 @@
         <w:rPr>
           <w:szCs w:val="22"/>
         </w:rPr>
-        <w:t>2a. "Get Opinion" Button - redirects to Opinion Extraction page (B) according to selected PSS/Product</w:t>
+        <w:t>2a. "Get Opinion" Button - redirects to Opinion Extraction page (B) according to</w:t>
+      </w:r>
+      <w:r>
+        <w:rPr>
+          <w:szCs w:val="22"/>
+        </w:rPr>
+        <w:t xml:space="preserve"> the previously</w:t>
+      </w:r>
+      <w:r>
+        <w:rPr>
+          <w:szCs w:val="22"/>
+        </w:rPr>
+        <w:t xml:space="preserve"> selected PSS/Product</w:t>
+      </w:r>
+      <w:r>
+        <w:rPr>
+          <w:szCs w:val="22"/>
+        </w:rPr>
+        <w:t>.</w:t>
       </w:r>
     </w:p>
     <w:p>
@@ -1397,12 +1431,30 @@
         <w:rPr>
           <w:szCs w:val="22"/>
         </w:rPr>
-        <w:t xml:space="preserve"> redirects to Global Sentiment page (C) according to selected PSS/Product</w:t>
-      </w:r>
-    </w:p>
-    <w:p>
-      <w:pPr>
-        <w:ind w:firstLine="708"/>
+        <w:t xml:space="preserve"> redirects to Global Sentiment page (C) according to </w:t>
+      </w:r>
+      <w:r>
+        <w:rPr>
+          <w:szCs w:val="22"/>
+        </w:rPr>
+        <w:t xml:space="preserve">the previously </w:t>
+      </w:r>
+      <w:r>
+        <w:rPr>
+          <w:szCs w:val="22"/>
+        </w:rPr>
+        <w:t>selected PSS/Product</w:t>
+      </w:r>
+      <w:r>
+        <w:rPr>
+          <w:szCs w:val="22"/>
+        </w:rPr>
+        <w:t>.</w:t>
+      </w:r>
+    </w:p>
+    <w:p>
+      <w:pPr>
+        <w:ind w:left="708"/>
         <w:jc w:val="left"/>
         <w:rPr>
           <w:lang w:val="en-GB"/>
@@ -1422,6 +1474,12 @@
           <w:szCs w:val="22"/>
         </w:rPr>
         <w:t xml:space="preserve"> sends request to refresh data from database.</w:t>
+      </w:r>
+      <w:r>
+        <w:rPr>
+          <w:szCs w:val="22"/>
+        </w:rPr>
+        <w:t xml:space="preserve"> Once the refresh process is complete, the user will be informed through a pop-up window.</w:t>
       </w:r>
     </w:p>
     <w:p>
@@ -1585,7 +1643,13 @@
         <w:t xml:space="preserve">. In the posts table, the user can view the original author, the post itself, the number of comments for that post, the date, polarity, reach, influence, author location, author gender and author age. </w:t>
       </w:r>
       <w:r>
-        <w:t>The associated product is shown under the “Posts” title.</w:t>
+        <w:t xml:space="preserve">The associated product is </w:t>
+      </w:r>
+      <w:r>
+        <w:t>displayed</w:t>
+      </w:r>
+      <w:r>
+        <w:t xml:space="preserve"> under the “Posts” title.</w:t>
       </w:r>
     </w:p>
     <w:p>
@@ -2221,7 +2285,13 @@
         <w:t xml:space="preserve">. The columns for this table as the same as the ones presented in the “Opinion Extraction Page”. </w:t>
       </w:r>
       <w:r>
-        <w:t>The associated product is shown under the “Posts” title.</w:t>
+        <w:t xml:space="preserve">The associated product is </w:t>
+      </w:r>
+      <w:r>
+        <w:t>displayed</w:t>
+      </w:r>
+      <w:r>
+        <w:t xml:space="preserve"> under the “Posts” title.</w:t>
       </w:r>
     </w:p>
     <w:p>
@@ -2492,7 +2562,18 @@
       </w:r>
       <w:r>
         <w:lastRenderedPageBreak/>
-        <w:t xml:space="preserve">table. Every time the dropdown value is changed, the influence </w:t>
+        <w:t xml:space="preserve">table. Every time a different author </w:t>
+      </w:r>
+      <w:r>
+        <w:t xml:space="preserve">is </w:t>
+      </w:r>
+      <w:r>
+        <w:t>selected</w:t>
+      </w:r>
+      <w:bookmarkStart w:id="4" w:name="_GoBack"/>
+      <w:bookmarkEnd w:id="4"/>
+      <w:r>
+        <w:t xml:space="preserve">, the influence </w:t>
       </w:r>
       <w:r>
         <w:t xml:space="preserve">line </w:t>
@@ -2550,12 +2631,12 @@
       <w:pPr>
         <w:pStyle w:val="Heading1"/>
       </w:pPr>
-      <w:bookmarkStart w:id="4" w:name="_Toc456955729"/>
+      <w:bookmarkStart w:id="5" w:name="_Toc456955729"/>
       <w:r>
         <w:lastRenderedPageBreak/>
         <w:t>Opinion Simulator</w:t>
       </w:r>
-      <w:bookmarkEnd w:id="4"/>
+      <w:bookmarkEnd w:id="5"/>
     </w:p>
     <w:p/>
     <w:p>
@@ -2577,11 +2658,11 @@
       <w:pPr>
         <w:pStyle w:val="Heading2"/>
       </w:pPr>
-      <w:bookmarkStart w:id="5" w:name="_Toc456955730"/>
+      <w:bookmarkStart w:id="6" w:name="_Toc456955730"/>
       <w:r>
         <w:t>Sentiment Tab</w:t>
       </w:r>
-      <w:bookmarkEnd w:id="5"/>
+      <w:bookmarkEnd w:id="6"/>
     </w:p>
     <w:p>
       <w:pPr>
@@ -3104,12 +3185,12 @@
       <w:pPr>
         <w:pStyle w:val="Heading2"/>
       </w:pPr>
-      <w:bookmarkStart w:id="6" w:name="_Toc456955731"/>
+      <w:bookmarkStart w:id="7" w:name="_Toc456955731"/>
       <w:r>
         <w:lastRenderedPageBreak/>
         <w:t>Stakeholders Tab</w:t>
       </w:r>
-      <w:bookmarkEnd w:id="6"/>
+      <w:bookmarkEnd w:id="7"/>
     </w:p>
     <w:p>
       <w:pPr>
@@ -3527,12 +3608,12 @@
       <w:pPr>
         <w:pStyle w:val="Heading1"/>
       </w:pPr>
-      <w:bookmarkStart w:id="7" w:name="_Toc456955732"/>
+      <w:bookmarkStart w:id="8" w:name="_Toc456955732"/>
       <w:r>
         <w:lastRenderedPageBreak/>
         <w:t>Glossary</w:t>
       </w:r>
-      <w:bookmarkEnd w:id="7"/>
+      <w:bookmarkEnd w:id="8"/>
     </w:p>
     <w:p>
       <w:pPr>
@@ -4191,6 +4272,7 @@
       </w:rPr>
       <w:fldChar w:fldCharType="separate"/>
     </w:r>
+    <w:proofErr w:type="spellStart"/>
     <w:r>
       <w:rPr>
         <w:color w:val="604460" w:themeColor="accent1"/>
@@ -4198,6 +4280,7 @@
       </w:rPr>
       <w:t>Mx</w:t>
     </w:r>
+    <w:proofErr w:type="spellEnd"/>
     <w:r>
       <w:rPr>
         <w:color w:val="604460" w:themeColor="accent1"/>
@@ -4284,6 +4367,7 @@
       </w:rPr>
       <w:fldChar w:fldCharType="separate"/>
     </w:r>
+    <w:proofErr w:type="spellStart"/>
     <w:r>
       <w:rPr>
         <w:color w:val="604460" w:themeColor="accent1"/>
@@ -4291,6 +4375,7 @@
       </w:rPr>
       <w:t>Mx</w:t>
     </w:r>
+    <w:proofErr w:type="spellEnd"/>
     <w:r>
       <w:rPr>
         <w:color w:val="604460" w:themeColor="accent1"/>
@@ -7362,6 +7447,7 @@
     <w:rsid w:val="0091616D"/>
     <w:rsid w:val="00923617"/>
     <w:rsid w:val="009F3CE9"/>
+    <w:rsid w:val="00A42086"/>
     <w:rsid w:val="00D019CB"/>
     <w:rsid w:val="00EB7A4B"/>
     <w:rsid w:val="00EC7F8B"/>
@@ -8113,7 +8199,7 @@
 </file>
 
 <file path=customXml/itemProps2.xml><?xml version="1.0" encoding="utf-8"?>
-<ds:datastoreItem xmlns:ds="http://schemas.openxmlformats.org/officeDocument/2006/customXml" ds:itemID="{CE40224D-C495-4221-BDC0-641DE04E4AC1}">
+<ds:datastoreItem xmlns:ds="http://schemas.openxmlformats.org/officeDocument/2006/customXml" ds:itemID="{ECFD0D38-7651-4535-B2F9-D60C710463FE}">
   <ds:schemaRefs>
     <ds:schemaRef ds:uri="http://schemas.openxmlformats.org/officeDocument/2006/bibliography"/>
   </ds:schemaRefs>

</xml_diff>